<commit_message>
Updated background, bussiness opportunity, product vision
</commit_message>
<xml_diff>
--- a/Deadline1310.docx
+++ b/Deadline1310.docx
@@ -103,39 +103,103 @@
           <w:sz w:val="28"/>
           <w:szCs w:val="28"/>
         </w:rPr>
-        <w:t xml:space="preserve">For the 4.0 industrial revolution, everything is going to be digitized. </w:t>
-      </w:r>
-      <w:r>
-        <w:rPr>
-          <w:rFonts w:ascii="Arial" w:hAnsi="Arial" w:cs="Arial"/>
-          <w:sz w:val="28"/>
-          <w:szCs w:val="28"/>
-        </w:rPr>
-        <w:t xml:space="preserve">People prefer ordering online via an application than going out. For example, approximately 50% population of Vietnam </w:t>
-      </w:r>
-      <w:r>
-        <w:rPr>
-          <w:rFonts w:ascii="Arial" w:hAnsi="Arial" w:cs="Arial"/>
-          <w:sz w:val="28"/>
-          <w:szCs w:val="28"/>
-        </w:rPr>
-        <w:t xml:space="preserve">usually </w:t>
-      </w:r>
-      <w:r>
-        <w:rPr>
-          <w:rFonts w:ascii="Arial" w:hAnsi="Arial" w:cs="Arial"/>
-          <w:sz w:val="28"/>
-          <w:szCs w:val="28"/>
-        </w:rPr>
-        <w:t xml:space="preserve">goods via a website such as tiki.vn, sendo.vn, shopee.vn, etc. As a result, those intermediate websites provide a virtual area for suppliers, distributors, retailers to sell their products. </w:t>
-      </w:r>
-      <w:r>
-        <w:rPr>
-          <w:rFonts w:ascii="Arial" w:hAnsi="Arial" w:cs="Arial"/>
-          <w:sz w:val="28"/>
-          <w:szCs w:val="28"/>
-        </w:rPr>
-        <w:t>Therefore, shopping textile products online is more convenient than the past.</w:t>
+        <w:t>For the fo</w:t>
+      </w:r>
+      <w:r>
+        <w:rPr>
+          <w:rFonts w:ascii="Arial" w:hAnsi="Arial" w:cs="Arial"/>
+          <w:sz w:val="28"/>
+          <w:szCs w:val="28"/>
+        </w:rPr>
+        <w:t>u</w:t>
+      </w:r>
+      <w:r>
+        <w:rPr>
+          <w:rFonts w:ascii="Arial" w:hAnsi="Arial" w:cs="Arial"/>
+          <w:sz w:val="28"/>
+          <w:szCs w:val="28"/>
+        </w:rPr>
+        <w:t xml:space="preserve">rth industrial revolution, </w:t>
+      </w:r>
+      <w:r>
+        <w:rPr>
+          <w:rFonts w:ascii="Arial" w:hAnsi="Arial" w:cs="Arial"/>
+          <w:sz w:val="28"/>
+          <w:szCs w:val="28"/>
+        </w:rPr>
+        <w:t xml:space="preserve">the </w:t>
+      </w:r>
+      <w:r>
+        <w:rPr>
+          <w:rFonts w:ascii="Arial" w:hAnsi="Arial" w:cs="Arial"/>
+          <w:sz w:val="28"/>
+          <w:szCs w:val="28"/>
+        </w:rPr>
+        <w:t>demand for</w:t>
+      </w:r>
+      <w:r>
+        <w:rPr>
+          <w:rFonts w:ascii="Arial" w:hAnsi="Arial" w:cs="Arial"/>
+          <w:sz w:val="28"/>
+          <w:szCs w:val="28"/>
+        </w:rPr>
+        <w:t xml:space="preserve"> goods is becoming high</w:t>
+      </w:r>
+      <w:r>
+        <w:rPr>
+          <w:rFonts w:ascii="Arial" w:hAnsi="Arial" w:cs="Arial"/>
+          <w:sz w:val="28"/>
+          <w:szCs w:val="28"/>
+        </w:rPr>
+        <w:t xml:space="preserve">, especially textile products. </w:t>
+      </w:r>
+      <w:r>
+        <w:rPr>
+          <w:rFonts w:ascii="Arial" w:hAnsi="Arial" w:cs="Arial"/>
+          <w:sz w:val="28"/>
+          <w:szCs w:val="28"/>
+        </w:rPr>
+        <w:t>Therefore, traders want to connect to existing distributors</w:t>
+      </w:r>
+      <w:r>
+        <w:rPr>
+          <w:rFonts w:ascii="Arial" w:hAnsi="Arial" w:cs="Arial"/>
+          <w:sz w:val="28"/>
+          <w:szCs w:val="28"/>
+        </w:rPr>
+        <w:t xml:space="preserve"> to trade</w:t>
+      </w:r>
+      <w:r>
+        <w:rPr>
+          <w:rFonts w:ascii="Arial" w:hAnsi="Arial" w:cs="Arial"/>
+          <w:sz w:val="28"/>
+          <w:szCs w:val="28"/>
+        </w:rPr>
+        <w:t xml:space="preserve"> </w:t>
+      </w:r>
+      <w:r>
+        <w:rPr>
+          <w:rFonts w:ascii="Arial" w:hAnsi="Arial" w:cs="Arial"/>
+          <w:sz w:val="28"/>
+          <w:szCs w:val="28"/>
+        </w:rPr>
+        <w:t>new products.</w:t>
+      </w:r>
+      <w:r>
+        <w:rPr>
+          <w:rFonts w:ascii="Arial" w:hAnsi="Arial" w:cs="Arial"/>
+          <w:sz w:val="28"/>
+          <w:szCs w:val="28"/>
+        </w:rPr>
+        <w:t xml:space="preserve"> </w:t>
+      </w:r>
+      <w:r>
+        <w:rPr>
+          <w:rFonts w:ascii="Arial" w:hAnsi="Arial" w:cs="Arial"/>
+          <w:sz w:val="28"/>
+          <w:szCs w:val="28"/>
+        </w:rPr>
+        <w:t>We find new traders or distributors that we want to import and export.</w:t>
       </w:r>
     </w:p>
     <w:p>
@@ -202,6 +266,14 @@
           <w:sz w:val="28"/>
           <w:szCs w:val="28"/>
         </w:rPr>
+        <w:t xml:space="preserve">&lt;&lt; </w:t>
+      </w:r>
+      <w:r>
+        <w:rPr>
+          <w:rFonts w:ascii="Arial" w:hAnsi="Arial" w:cs="Arial"/>
+          <w:sz w:val="28"/>
+          <w:szCs w:val="28"/>
+        </w:rPr>
         <w:t>We realized that almost Vietnamese companies worked only in Vietnam. We not only want to expand in ASEAN region but also globally. Therefore, we are building a project for people who can access from any location.</w:t>
       </w:r>
     </w:p>
@@ -254,6 +326,92 @@
           <w:szCs w:val="28"/>
         </w:rPr>
         <w:t xml:space="preserve"> and ASEAN region. A brand can register as a supplier to supply goods to distributors. Then retailers can purchase amount of goods from distributors and resell to end users.</w:t>
+      </w:r>
+      <w:r>
+        <w:rPr>
+          <w:rFonts w:ascii="Arial" w:hAnsi="Arial" w:cs="Arial"/>
+          <w:sz w:val="28"/>
+          <w:szCs w:val="28"/>
+        </w:rPr>
+        <w:t xml:space="preserve"> &gt;&gt;</w:t>
+      </w:r>
+    </w:p>
+    <w:p>
+      <w:pPr>
+        <w:pStyle w:val="NoSpacing"/>
+        <w:ind w:firstLine="450"/>
+        <w:rPr>
+          <w:rFonts w:ascii="Arial" w:hAnsi="Arial" w:cs="Arial"/>
+          <w:sz w:val="28"/>
+          <w:szCs w:val="28"/>
+        </w:rPr>
+      </w:pPr>
+    </w:p>
+    <w:p>
+      <w:pPr>
+        <w:pStyle w:val="NoSpacing"/>
+        <w:ind w:firstLine="450"/>
+        <w:rPr>
+          <w:rFonts w:ascii="Arial" w:hAnsi="Arial" w:cs="Arial"/>
+          <w:sz w:val="28"/>
+          <w:szCs w:val="28"/>
+        </w:rPr>
+      </w:pPr>
+      <w:r>
+        <w:rPr>
+          <w:rFonts w:ascii="Arial" w:hAnsi="Arial" w:cs="Arial"/>
+          <w:sz w:val="28"/>
+          <w:szCs w:val="28"/>
+        </w:rPr>
+        <w:t xml:space="preserve">Many corporations or companies </w:t>
+      </w:r>
+      <w:r>
+        <w:rPr>
+          <w:rFonts w:ascii="Arial" w:hAnsi="Arial" w:cs="Arial"/>
+          <w:sz w:val="28"/>
+          <w:szCs w:val="28"/>
+        </w:rPr>
+        <w:t xml:space="preserve">have requested a system that </w:t>
+      </w:r>
+      <w:r>
+        <w:rPr>
+          <w:rFonts w:ascii="Arial" w:hAnsi="Arial" w:cs="Arial"/>
+          <w:sz w:val="28"/>
+          <w:szCs w:val="28"/>
+        </w:rPr>
+        <w:t xml:space="preserve">would permit connect to distributors, traders, retailers, even other corporations in other countries on line to import or export their products. </w:t>
+      </w:r>
+      <w:r>
+        <w:rPr>
+          <w:rFonts w:ascii="Arial" w:hAnsi="Arial" w:cs="Arial"/>
+          <w:sz w:val="28"/>
+          <w:szCs w:val="28"/>
+        </w:rPr>
+        <w:t>Such a system would save contact time and not regarding distance and it would increase customers, who use our application, choices to choose manufacturers, distributors, etc. Knowing what products customers want</w:t>
+      </w:r>
+      <w:r>
+        <w:rPr>
+          <w:rFonts w:ascii="Arial" w:hAnsi="Arial" w:cs="Arial"/>
+          <w:sz w:val="28"/>
+          <w:szCs w:val="28"/>
+        </w:rPr>
+        <w:t xml:space="preserve"> to trade</w:t>
+      </w:r>
+      <w:r>
+        <w:rPr>
+          <w:rFonts w:ascii="Arial" w:hAnsi="Arial" w:cs="Arial"/>
+          <w:sz w:val="28"/>
+          <w:szCs w:val="28"/>
+        </w:rPr>
+        <w:t xml:space="preserve"> in advance would </w:t>
+      </w:r>
+      <w:r>
+        <w:rPr>
+          <w:rFonts w:ascii="Arial" w:hAnsi="Arial" w:cs="Arial"/>
+          <w:sz w:val="28"/>
+          <w:szCs w:val="28"/>
+        </w:rPr>
+        <w:t>decrease traveling time and cost. Therefore, products would be cheaper.</w:t>
       </w:r>
     </w:p>
     <w:p>
@@ -337,18 +495,71 @@
       <w:r>
         <w:rPr>
           <w:rFonts w:ascii="Arial" w:hAnsi="Arial" w:cs="Arial"/>
-          <w:sz w:val="28"/>
-          <w:szCs w:val="28"/>
-        </w:rPr>
-        <w:t xml:space="preserve">For customer who want to purchase online easily and conveniently, </w:t>
-      </w:r>
-      <w:r>
-        <w:rPr>
-          <w:rFonts w:ascii="Arial" w:hAnsi="Arial" w:cs="Arial"/>
-          <w:sz w:val="28"/>
-          <w:szCs w:val="28"/>
-        </w:rPr>
-        <w:t>Jodo is a web-based platform that</w:t>
+          <w:color w:val="000000" w:themeColor="text1"/>
+          <w:sz w:val="28"/>
+          <w:szCs w:val="28"/>
+        </w:rPr>
+        <w:t>&lt;&lt;</w:t>
+      </w:r>
+      <w:r>
+        <w:rPr>
+          <w:rFonts w:ascii="Arial" w:hAnsi="Arial" w:cs="Arial"/>
+          <w:color w:val="FF0000"/>
+          <w:sz w:val="28"/>
+          <w:szCs w:val="28"/>
+        </w:rPr>
+        <w:t xml:space="preserve"> </w:t>
+      </w:r>
+      <w:r>
+        <w:rPr>
+          <w:rFonts w:ascii="Arial" w:hAnsi="Arial" w:cs="Arial"/>
+          <w:color w:val="FF0000"/>
+          <w:sz w:val="28"/>
+          <w:szCs w:val="28"/>
+        </w:rPr>
+        <w:t>For</w:t>
+      </w:r>
+      <w:r>
+        <w:rPr>
+          <w:rFonts w:ascii="Arial" w:hAnsi="Arial" w:cs="Arial"/>
+          <w:sz w:val="28"/>
+          <w:szCs w:val="28"/>
+        </w:rPr>
+        <w:t xml:space="preserve"> customer </w:t>
+      </w:r>
+      <w:r>
+        <w:rPr>
+          <w:rFonts w:ascii="Arial" w:hAnsi="Arial" w:cs="Arial"/>
+          <w:color w:val="FF0000"/>
+          <w:sz w:val="28"/>
+          <w:szCs w:val="28"/>
+        </w:rPr>
+        <w:t>who</w:t>
+      </w:r>
+      <w:r>
+        <w:rPr>
+          <w:rFonts w:ascii="Arial" w:hAnsi="Arial" w:cs="Arial"/>
+          <w:sz w:val="28"/>
+          <w:szCs w:val="28"/>
+        </w:rPr>
+        <w:t xml:space="preserve"> want to purchase online easily and conveniently, </w:t>
+      </w:r>
+      <w:r>
+        <w:rPr>
+          <w:rFonts w:ascii="Arial" w:hAnsi="Arial" w:cs="Arial"/>
+          <w:sz w:val="28"/>
+          <w:szCs w:val="28"/>
+        </w:rPr>
+        <w:t xml:space="preserve">Jodo is a web-based platform </w:t>
+      </w:r>
+      <w:r>
+        <w:rPr>
+          <w:rFonts w:ascii="Arial" w:hAnsi="Arial" w:cs="Arial"/>
+          <w:color w:val="FF0000"/>
+          <w:sz w:val="28"/>
+          <w:szCs w:val="28"/>
+        </w:rPr>
+        <w:t>that</w:t>
       </w:r>
       <w:r>
         <w:rPr>
@@ -372,7 +583,151 @@
           <w:sz w:val="28"/>
           <w:szCs w:val="28"/>
         </w:rPr>
-        <w:t>can do online trading via website. Unlike current solutions that the scope is only in Vietnam, our product will provide a totally web-based shopping experience and global delivery.</w:t>
+        <w:t xml:space="preserve">can do online trading via website. </w:t>
+      </w:r>
+      <w:r>
+        <w:rPr>
+          <w:rFonts w:ascii="Arial" w:hAnsi="Arial" w:cs="Arial"/>
+          <w:color w:val="FF0000"/>
+          <w:sz w:val="28"/>
+          <w:szCs w:val="28"/>
+        </w:rPr>
+        <w:t>Unlike</w:t>
+      </w:r>
+      <w:r>
+        <w:rPr>
+          <w:rFonts w:ascii="Arial" w:hAnsi="Arial" w:cs="Arial"/>
+          <w:sz w:val="28"/>
+          <w:szCs w:val="28"/>
+        </w:rPr>
+        <w:t xml:space="preserve"> current solutions that the scope is only in Vietnam, our product will provide a totally web-based shopping experience and global delivery.</w:t>
+      </w:r>
+      <w:r>
+        <w:rPr>
+          <w:rFonts w:ascii="Arial" w:hAnsi="Arial" w:cs="Arial"/>
+          <w:sz w:val="28"/>
+          <w:szCs w:val="28"/>
+        </w:rPr>
+        <w:t xml:space="preserve"> &gt;&gt;</w:t>
+      </w:r>
+    </w:p>
+    <w:p>
+      <w:pPr>
+        <w:pStyle w:val="NoSpacing"/>
+        <w:ind w:firstLine="450"/>
+        <w:rPr>
+          <w:rFonts w:ascii="Arial" w:hAnsi="Arial" w:cs="Arial"/>
+          <w:sz w:val="28"/>
+          <w:szCs w:val="28"/>
+        </w:rPr>
+      </w:pPr>
+    </w:p>
+    <w:p>
+      <w:pPr>
+        <w:pStyle w:val="NoSpacing"/>
+        <w:ind w:firstLine="450"/>
+        <w:rPr>
+          <w:rFonts w:ascii="Arial" w:hAnsi="Arial" w:cs="Arial"/>
+          <w:sz w:val="28"/>
+          <w:szCs w:val="28"/>
+        </w:rPr>
+      </w:pPr>
+      <w:r>
+        <w:rPr>
+          <w:rFonts w:ascii="Arial" w:hAnsi="Arial" w:cs="Arial"/>
+          <w:sz w:val="28"/>
+          <w:szCs w:val="28"/>
+        </w:rPr>
+        <w:lastRenderedPageBreak/>
+        <w:t xml:space="preserve">For </w:t>
+      </w:r>
+      <w:r>
+        <w:rPr>
+          <w:rFonts w:ascii="Arial" w:hAnsi="Arial" w:cs="Arial"/>
+          <w:sz w:val="28"/>
+          <w:szCs w:val="28"/>
+        </w:rPr>
+        <w:t>customers,</w:t>
+      </w:r>
+      <w:r>
+        <w:rPr>
+          <w:rFonts w:ascii="Arial" w:hAnsi="Arial" w:cs="Arial"/>
+          <w:sz w:val="28"/>
+          <w:szCs w:val="28"/>
+        </w:rPr>
+        <w:t xml:space="preserve"> such as</w:t>
+      </w:r>
+      <w:r>
+        <w:rPr>
+          <w:rFonts w:ascii="Arial" w:hAnsi="Arial" w:cs="Arial"/>
+          <w:sz w:val="28"/>
+          <w:szCs w:val="28"/>
+        </w:rPr>
+        <w:t xml:space="preserve"> an individual or a company,</w:t>
+      </w:r>
+      <w:r>
+        <w:rPr>
+          <w:rFonts w:ascii="Arial" w:hAnsi="Arial" w:cs="Arial"/>
+          <w:sz w:val="28"/>
+          <w:szCs w:val="28"/>
+        </w:rPr>
+        <w:t xml:space="preserve"> who want to import or export </w:t>
+      </w:r>
+      <w:r>
+        <w:rPr>
+          <w:rFonts w:ascii="Arial" w:hAnsi="Arial" w:cs="Arial"/>
+          <w:sz w:val="28"/>
+          <w:szCs w:val="28"/>
+        </w:rPr>
+        <w:t>their products, Jodo is a web-based platform that it provide</w:t>
+      </w:r>
+      <w:r>
+        <w:rPr>
+          <w:rFonts w:ascii="Arial" w:hAnsi="Arial" w:cs="Arial"/>
+          <w:sz w:val="28"/>
+          <w:szCs w:val="28"/>
+        </w:rPr>
+        <w:t>s</w:t>
+      </w:r>
+      <w:r>
+        <w:rPr>
+          <w:rFonts w:ascii="Arial" w:hAnsi="Arial" w:cs="Arial"/>
+          <w:sz w:val="28"/>
+          <w:szCs w:val="28"/>
+        </w:rPr>
+        <w:t xml:space="preserve"> services that can help to connect manufactur</w:t>
+      </w:r>
+      <w:r>
+        <w:rPr>
+          <w:rFonts w:ascii="Arial" w:hAnsi="Arial" w:cs="Arial"/>
+          <w:sz w:val="28"/>
+          <w:szCs w:val="28"/>
+        </w:rPr>
+        <w:t>er</w:t>
+      </w:r>
+      <w:r>
+        <w:rPr>
+          <w:rFonts w:ascii="Arial" w:hAnsi="Arial" w:cs="Arial"/>
+          <w:sz w:val="28"/>
+          <w:szCs w:val="28"/>
+        </w:rPr>
+        <w:t>s, traders, distributors, retailers mutually</w:t>
+      </w:r>
+      <w:r>
+        <w:rPr>
+          <w:rFonts w:ascii="Arial" w:hAnsi="Arial" w:cs="Arial"/>
+          <w:sz w:val="28"/>
+          <w:szCs w:val="28"/>
+        </w:rPr>
+        <w:t xml:space="preserve">. Unlike traditional trading, </w:t>
+      </w:r>
+      <w:r>
+        <w:rPr>
+          <w:rFonts w:ascii="Arial" w:hAnsi="Arial" w:cs="Arial"/>
+          <w:sz w:val="28"/>
+          <w:szCs w:val="28"/>
+        </w:rPr>
+        <w:t>for example, face-to-face or dealing at a particular location, our application will make it more convenient. Customers connect mutually via our website, regardless of distance.</w:t>
       </w:r>
     </w:p>
     <w:sectPr>

</xml_diff>